<commit_message>
Updated architecture design on the doc and pdf files
</commit_message>
<xml_diff>
--- a/Documentations/phase 1 doc.docx
+++ b/Documentations/phase 1 doc.docx
@@ -52,6 +52,7 @@
                 <w:dataBinding w:prefixMappings="xmlns:ns0='http://schemas.openxmlformats.org/officeDocument/2006/extended-properties'" w:xpath="/ns0:Properties[1]/ns0:Company[1]" w:storeItemID="{6668398D-A668-4E3E-A5EB-62B293D839F1}"/>
                 <w:text/>
               </w:sdtPr>
+              <w:sdtEndPr/>
               <w:sdtContent>
                 <w:tc>
                   <w:tcPr>
@@ -98,6 +99,7 @@
                 <w:dataBinding w:prefixMappings="xmlns:ns0='http://schemas.openxmlformats.org/package/2006/metadata/core-properties' xmlns:ns1='http://purl.org/dc/elements/1.1/'" w:xpath="/ns0:coreProperties[1]/ns1:title[1]" w:storeItemID="{6C3C8BC8-F283-45AE-878A-BAB7291924A1}"/>
                 <w:text/>
               </w:sdtPr>
+              <w:sdtEndPr/>
               <w:sdtContent>
                 <w:tc>
                   <w:tcPr>
@@ -144,12 +146,10 @@
                 </w:rPr>
                 <w:alias w:val="Subtitle"/>
                 <w:id w:val="15524255"/>
-                <w:placeholder>
-                  <w:docPart w:val="627ED0AF8AAF45F490D82397B2D937F7"/>
-                </w:placeholder>
                 <w:dataBinding w:prefixMappings="xmlns:ns0='http://schemas.openxmlformats.org/package/2006/metadata/core-properties' xmlns:ns1='http://purl.org/dc/elements/1.1/'" w:xpath="/ns0:coreProperties[1]/ns1:subject[1]" w:storeItemID="{6C3C8BC8-F283-45AE-878A-BAB7291924A1}"/>
                 <w:text/>
               </w:sdtPr>
+              <w:sdtEndPr/>
               <w:sdtContent>
                 <w:tc>
                   <w:tcPr>
@@ -547,7 +547,6 @@
       <w:pPr>
         <w:pStyle w:val="NoSpacing"/>
       </w:pPr>
-      <w:bookmarkStart w:id="0" w:name="_GoBack"/>
       <w:r>
         <w:rPr>
           <w:rStyle w:val="Heading2Char"/>
@@ -606,7 +605,6 @@
         </w:rPr>
         <w:br/>
       </w:r>
-      <w:bookmarkEnd w:id="0"/>
       <w:r>
         <w:t>Addressing modes are (RGS: register, IND_RGS: indirect register)</w:t>
       </w:r>
@@ -3166,10 +3164,7 @@
               <w:t>IND_</w:t>
             </w:r>
             <w:r>
-              <w:t xml:space="preserve"> </w:t>
-            </w:r>
-            <w:r>
-              <w:t>INDEX</w:t>
+              <w:t xml:space="preserve"> INDEX</w:t>
             </w:r>
           </w:p>
         </w:tc>
@@ -3218,10 +3213,7 @@
               <w:t>IND_</w:t>
             </w:r>
             <w:r>
-              <w:t xml:space="preserve"> </w:t>
-            </w:r>
-            <w:r>
-              <w:t>INDEX</w:t>
+              <w:t xml:space="preserve"> INDEX</w:t>
             </w:r>
           </w:p>
         </w:tc>
@@ -3270,10 +3262,7 @@
               <w:t>IND_</w:t>
             </w:r>
             <w:r>
-              <w:t xml:space="preserve"> </w:t>
-            </w:r>
-            <w:r>
-              <w:t>INDEX</w:t>
+              <w:t xml:space="preserve"> INDEX</w:t>
             </w:r>
           </w:p>
         </w:tc>
@@ -3322,10 +3311,7 @@
               <w:t>IND_</w:t>
             </w:r>
             <w:r>
-              <w:t xml:space="preserve"> </w:t>
-            </w:r>
-            <w:r>
-              <w:t>INDEX</w:t>
+              <w:t xml:space="preserve"> INDEX</w:t>
             </w:r>
           </w:p>
         </w:tc>
@@ -3372,10 +3358,7 @@
               <w:t>IND_</w:t>
             </w:r>
             <w:r>
-              <w:t xml:space="preserve"> </w:t>
-            </w:r>
-            <w:r>
-              <w:t>INDEX</w:t>
+              <w:t xml:space="preserve"> INDEX</w:t>
             </w:r>
           </w:p>
         </w:tc>
@@ -7864,7 +7847,13 @@
     </w:p>
     <w:p>
       <w:r>
-        <w:t xml:space="preserve">#of Registers = </w:t>
+        <w:t xml:space="preserve">#of </w:t>
+      </w:r>
+      <w:r>
+        <w:t xml:space="preserve">General Purpose </w:t>
+      </w:r>
+      <w:r>
+        <w:t xml:space="preserve">Registers = </w:t>
       </w:r>
       <w:r>
         <w:rPr>
@@ -7886,7 +7875,17 @@
       </w:r>
       <w:r>
         <w:tab/>
-        <w:t xml:space="preserve">SOURCE: is for </w:t>
+      </w:r>
+      <w:proofErr w:type="gramStart"/>
+      <w:r>
+        <w:t xml:space="preserve">Temp1 </w:t>
+      </w:r>
+      <w:r>
+        <w:t>:</w:t>
+      </w:r>
+      <w:proofErr w:type="gramEnd"/>
+      <w:r>
+        <w:t xml:space="preserve"> is for </w:t>
       </w:r>
       <w:r>
         <w:rPr>
@@ -7896,14 +7895,20 @@
         <w:t>storing</w:t>
       </w:r>
       <w:r>
-        <w:t xml:space="preserve"> the source value for two operand instructions</w:t>
+        <w:t xml:space="preserve"> the source value for tw</w:t>
+      </w:r>
+      <w:r>
+        <w:t>o operand instructions</w:t>
       </w:r>
       <w:r>
         <w:br/>
       </w:r>
       <w:r>
         <w:tab/>
-        <w:t xml:space="preserve">Y: is for adding </w:t>
+        <w:t>Temp0</w:t>
+      </w:r>
+      <w:r>
+        <w:t xml:space="preserve">: is for adding </w:t>
       </w:r>
       <w:r>
         <w:rPr>
@@ -7920,7 +7925,12 @@
       </w:r>
       <w:r>
         <w:tab/>
-        <w:t xml:space="preserve">Z: is for </w:t>
+      </w:r>
+      <w:r>
+        <w:t>ALU buffering</w:t>
+      </w:r>
+      <w:r>
+        <w:t xml:space="preserve">: is for </w:t>
       </w:r>
       <w:r>
         <w:rPr>
@@ -7932,6 +7942,8 @@
       <w:r>
         <w:t xml:space="preserve"> the ALU output</w:t>
       </w:r>
+      <w:bookmarkStart w:id="0" w:name="_GoBack"/>
+      <w:bookmarkEnd w:id="0"/>
     </w:p>
     <w:p>
       <w:r>
@@ -7975,10 +7987,10 @@
         </w:rPr>
         <w:lastRenderedPageBreak/>
         <w:drawing>
-          <wp:inline distT="0" distB="0" distL="0" distR="0" wp14:anchorId="5F3628BB" wp14:editId="3BC581C6">
-            <wp:extent cx="6307015" cy="8763000"/>
-            <wp:effectExtent l="0" t="0" r="0" b="0"/>
-            <wp:docPr id="1" name="Picture 1"/>
+          <wp:inline distT="0" distB="0" distL="0" distR="0">
+            <wp:extent cx="5826369" cy="8036170"/>
+            <wp:effectExtent l="0" t="0" r="3175" b="3175"/>
+            <wp:docPr id="2" name="Picture 2"/>
             <wp:cNvGraphicFramePr>
               <a:graphicFrameLocks xmlns:a="http://schemas.openxmlformats.org/drawingml/2006/main" noChangeAspect="1"/>
             </wp:cNvGraphicFramePr>
@@ -7986,7 +7998,7 @@
               <a:graphicData uri="http://schemas.openxmlformats.org/drawingml/2006/picture">
                 <pic:pic xmlns:pic="http://schemas.openxmlformats.org/drawingml/2006/picture">
                   <pic:nvPicPr>
-                    <pic:cNvPr id="0" name="Untitled Diagram (1).png"/>
+                    <pic:cNvPr id="0" name="Untitled-Diagram-4.jpg"/>
                     <pic:cNvPicPr/>
                   </pic:nvPicPr>
                   <pic:blipFill>
@@ -8004,7 +8016,7 @@
                   <pic:spPr>
                     <a:xfrm>
                       <a:off x="0" y="0"/>
-                      <a:ext cx="6305438" cy="8760809"/>
+                      <a:ext cx="5826369" cy="8036170"/>
                     </a:xfrm>
                     <a:prstGeom prst="rect">
                       <a:avLst/>
@@ -8821,68 +8833,6 @@
         </w:p>
       </w:docPartBody>
     </w:docPart>
-    <w:docPart>
-      <w:docPartPr>
-        <w:name w:val="1C47E4F0013B4ACEA33291C5AA4AFC9E"/>
-        <w:category>
-          <w:name w:val="General"/>
-          <w:gallery w:val="placeholder"/>
-        </w:category>
-        <w:types>
-          <w:type w:val="bbPlcHdr"/>
-        </w:types>
-        <w:behaviors>
-          <w:behavior w:val="content"/>
-        </w:behaviors>
-        <w:guid w:val="{6623277E-BB52-4A41-A901-3105DD8D58E5}"/>
-      </w:docPartPr>
-      <w:docPartBody>
-        <w:p>
-          <w:pPr>
-            <w:pStyle w:val="1C47E4F0013B4ACEA33291C5AA4AFC9E"/>
-          </w:pPr>
-          <w:r>
-            <w:rPr>
-              <w:rFonts w:asciiTheme="majorHAnsi" w:eastAsiaTheme="majorEastAsia" w:hAnsiTheme="majorHAnsi" w:cstheme="majorBidi"/>
-              <w:sz w:val="80"/>
-              <w:szCs w:val="80"/>
-            </w:rPr>
-            <w:t>[Type the document title]</w:t>
-          </w:r>
-        </w:p>
-      </w:docPartBody>
-    </w:docPart>
-    <w:docPart>
-      <w:docPartPr>
-        <w:name w:val="627ED0AF8AAF45F490D82397B2D937F7"/>
-        <w:category>
-          <w:name w:val="General"/>
-          <w:gallery w:val="placeholder"/>
-        </w:category>
-        <w:types>
-          <w:type w:val="bbPlcHdr"/>
-        </w:types>
-        <w:behaviors>
-          <w:behavior w:val="content"/>
-        </w:behaviors>
-        <w:guid w:val="{7FEA628C-01BE-43F1-A6DB-1BED37314CC9}"/>
-      </w:docPartPr>
-      <w:docPartBody>
-        <w:p>
-          <w:pPr>
-            <w:pStyle w:val="627ED0AF8AAF45F490D82397B2D937F7"/>
-          </w:pPr>
-          <w:r>
-            <w:rPr>
-              <w:rFonts w:asciiTheme="majorHAnsi" w:eastAsiaTheme="majorEastAsia" w:hAnsiTheme="majorHAnsi" w:cstheme="majorBidi"/>
-              <w:sz w:val="44"/>
-              <w:szCs w:val="44"/>
-            </w:rPr>
-            <w:t>[Type the document subtitle]</w:t>
-          </w:r>
-        </w:p>
-      </w:docPartBody>
-    </w:docPart>
   </w:docParts>
 </w:glossaryDocument>
 </file>
@@ -8941,8 +8891,11 @@
   </w:compat>
   <w:rsids>
     <w:rsidRoot w:val="00A21400"/>
+    <w:rsid w:val="000D64CD"/>
+    <w:rsid w:val="002F520B"/>
     <w:rsid w:val="008C3B6A"/>
     <w:rsid w:val="00A21400"/>
+    <w:rsid w:val="00BC4C67"/>
   </w:rsids>
   <m:mathPr>
     <m:mathFont m:val="Cambria Math"/>

</xml_diff>